<commit_message>
nmv 11 05 2024
</commit_message>
<xml_diff>
--- a/TS Jatai Ghanam Project/TS 4.6/TS 4.6 Ghanam Malayalam Corrections.docx
+++ b/TS Jatai Ghanam Project/TS 4.6/TS 4.6 Ghanam Malayalam Corrections.docx
@@ -140,20 +140,9 @@
           <w:bCs/>
           <w:sz w:val="32"/>
           <w:szCs w:val="32"/>
-          <w:highlight w:val="red"/>
           <w:u w:val="single"/>
         </w:rPr>
-        <w:t>????</w:t>
-      </w:r>
-      <w:r>
-        <w:rPr>
-          <w:b/>
-          <w:bCs/>
-          <w:sz w:val="32"/>
-          <w:szCs w:val="32"/>
-          <w:u w:val="single"/>
-        </w:rPr>
-        <w:t xml:space="preserve"> </w:t>
+        <w:t>30th April 2024</w:t>
       </w:r>
     </w:p>
     <w:p>
@@ -291,6 +280,7 @@
               </w:rPr>
               <w:t>(</w:t>
             </w:r>
+            <w:proofErr w:type="gramStart"/>
             <w:r>
               <w:rPr>
                 <w:rFonts w:cs="BRH Malayalam Extra"/>
@@ -314,7 +304,16 @@
                 <w:color w:val="000000"/>
                 <w:szCs w:val="32"/>
               </w:rPr>
-              <w:t>[P6</w:t>
+              <w:t>[</w:t>
+            </w:r>
+            <w:proofErr w:type="gramEnd"/>
+            <w:r>
+              <w:rPr>
+                <w:rFonts w:cs="BRH Malayalam Extra"/>
+                <w:color w:val="000000"/>
+                <w:szCs w:val="32"/>
+              </w:rPr>
+              <w:t>P6</w:t>
             </w:r>
             <w:r>
               <w:rPr>
@@ -580,6 +579,7 @@
               </w:rPr>
               <w:t>(</w:t>
             </w:r>
+            <w:proofErr w:type="gramStart"/>
             <w:r>
               <w:rPr>
                 <w:rFonts w:cs="BRH Malayalam Extra"/>
@@ -603,7 +603,16 @@
                 <w:color w:val="000000"/>
                 <w:szCs w:val="32"/>
               </w:rPr>
-              <w:t>[P6</w:t>
+              <w:t>[</w:t>
+            </w:r>
+            <w:proofErr w:type="gramEnd"/>
+            <w:r>
+              <w:rPr>
+                <w:rFonts w:cs="BRH Malayalam Extra"/>
+                <w:color w:val="000000"/>
+                <w:szCs w:val="32"/>
+              </w:rPr>
+              <w:t>P6</w:t>
             </w:r>
             <w:r>
               <w:rPr>
@@ -869,6 +878,7 @@
               </w:rPr>
               <w:t>(</w:t>
             </w:r>
+            <w:proofErr w:type="gramStart"/>
             <w:r>
               <w:rPr>
                 <w:rFonts w:cs="BRH Malayalam Extra"/>
@@ -892,7 +902,16 @@
                 <w:color w:val="000000"/>
                 <w:szCs w:val="32"/>
               </w:rPr>
-              <w:t>[P6</w:t>
+              <w:t>[</w:t>
+            </w:r>
+            <w:proofErr w:type="gramEnd"/>
+            <w:r>
+              <w:rPr>
+                <w:rFonts w:cs="BRH Malayalam Extra"/>
+                <w:color w:val="000000"/>
+                <w:szCs w:val="32"/>
+              </w:rPr>
+              <w:t>P6</w:t>
             </w:r>
             <w:r>
               <w:rPr>
@@ -1102,6 +1121,7 @@
               </w:rPr>
               <w:t>(</w:t>
             </w:r>
+            <w:proofErr w:type="gramStart"/>
             <w:r>
               <w:rPr>
                 <w:rFonts w:cs="BRH Malayalam Extra"/>
@@ -1125,7 +1145,16 @@
                 <w:color w:val="000000"/>
                 <w:szCs w:val="32"/>
               </w:rPr>
-              <w:t>[P6</w:t>
+              <w:t>[</w:t>
+            </w:r>
+            <w:proofErr w:type="gramEnd"/>
+            <w:r>
+              <w:rPr>
+                <w:rFonts w:cs="BRH Malayalam Extra"/>
+                <w:color w:val="000000"/>
+                <w:szCs w:val="32"/>
+              </w:rPr>
+              <w:t>P6</w:t>
             </w:r>
             <w:r>
               <w:rPr>
@@ -1434,6 +1463,7 @@
               </w:rPr>
               <w:t>(</w:t>
             </w:r>
+            <w:proofErr w:type="gramStart"/>
             <w:r>
               <w:rPr>
                 <w:rFonts w:cs="BRH Malayalam Extra"/>
@@ -1457,7 +1487,16 @@
                 <w:color w:val="000000"/>
                 <w:szCs w:val="32"/>
               </w:rPr>
-              <w:t>[P6</w:t>
+              <w:t>[</w:t>
+            </w:r>
+            <w:proofErr w:type="gramEnd"/>
+            <w:r>
+              <w:rPr>
+                <w:rFonts w:cs="BRH Malayalam Extra"/>
+                <w:color w:val="000000"/>
+                <w:szCs w:val="32"/>
+              </w:rPr>
+              <w:t>P6</w:t>
             </w:r>
             <w:r>
               <w:rPr>
@@ -1752,6 +1791,7 @@
               </w:rPr>
               <w:t>(</w:t>
             </w:r>
+            <w:proofErr w:type="gramStart"/>
             <w:r>
               <w:rPr>
                 <w:rFonts w:cs="BRH Malayalam Extra"/>
@@ -1775,7 +1815,16 @@
                 <w:color w:val="000000"/>
                 <w:szCs w:val="32"/>
               </w:rPr>
-              <w:t>[P6</w:t>
+              <w:t>[</w:t>
+            </w:r>
+            <w:proofErr w:type="gramEnd"/>
+            <w:r>
+              <w:rPr>
+                <w:rFonts w:cs="BRH Malayalam Extra"/>
+                <w:color w:val="000000"/>
+                <w:szCs w:val="32"/>
+              </w:rPr>
+              <w:t>P6</w:t>
             </w:r>
             <w:r>
               <w:rPr>
@@ -1999,6 +2048,7 @@
               </w:rPr>
               <w:t>(</w:t>
             </w:r>
+            <w:proofErr w:type="gramStart"/>
             <w:r>
               <w:rPr>
                 <w:rFonts w:cs="BRH Malayalam Extra"/>
@@ -2022,7 +2072,16 @@
                 <w:color w:val="000000"/>
                 <w:szCs w:val="32"/>
               </w:rPr>
-              <w:t>[P7</w:t>
+              <w:t>[</w:t>
+            </w:r>
+            <w:proofErr w:type="gramEnd"/>
+            <w:r>
+              <w:rPr>
+                <w:rFonts w:cs="BRH Malayalam Extra"/>
+                <w:color w:val="000000"/>
+                <w:szCs w:val="32"/>
+              </w:rPr>
+              <w:t>P7</w:t>
             </w:r>
             <w:r>
               <w:rPr>
@@ -2393,6 +2452,7 @@
               </w:rPr>
               <w:t>(</w:t>
             </w:r>
+            <w:proofErr w:type="gramStart"/>
             <w:r>
               <w:rPr>
                 <w:rFonts w:cs="BRH Malayalam Extra"/>
@@ -2416,7 +2476,16 @@
                 <w:color w:val="000000"/>
                 <w:szCs w:val="32"/>
               </w:rPr>
-              <w:t>[P7</w:t>
+              <w:t>[</w:t>
+            </w:r>
+            <w:proofErr w:type="gramEnd"/>
+            <w:r>
+              <w:rPr>
+                <w:rFonts w:cs="BRH Malayalam Extra"/>
+                <w:color w:val="000000"/>
+                <w:szCs w:val="32"/>
+              </w:rPr>
+              <w:t>P7</w:t>
             </w:r>
             <w:r>
               <w:rPr>
@@ -2826,6 +2895,7 @@
               <w:lastRenderedPageBreak/>
               <w:t>(</w:t>
             </w:r>
+            <w:proofErr w:type="gramStart"/>
             <w:r>
               <w:rPr>
                 <w:rFonts w:cs="BRH Malayalam Extra"/>
@@ -2846,7 +2916,15 @@
                 <w:rFonts w:cs="BRH Malayalam Extra"/>
                 <w:szCs w:val="32"/>
               </w:rPr>
-              <w:t>[P7</w:t>
+              <w:t>[</w:t>
+            </w:r>
+            <w:proofErr w:type="gramEnd"/>
+            <w:r>
+              <w:rPr>
+                <w:rFonts w:cs="BRH Malayalam Extra"/>
+                <w:szCs w:val="32"/>
+              </w:rPr>
+              <w:t>P7</w:t>
             </w:r>
             <w:r>
               <w:rPr>
@@ -3265,6 +3343,7 @@
               </w:rPr>
               <w:t>(</w:t>
             </w:r>
+            <w:proofErr w:type="gramStart"/>
             <w:r>
               <w:rPr>
                 <w:rFonts w:cs="BRH Malayalam Extra"/>
@@ -3285,7 +3364,15 @@
                 <w:rFonts w:cs="BRH Malayalam Extra"/>
                 <w:szCs w:val="32"/>
               </w:rPr>
-              <w:t>[P7</w:t>
+              <w:t>[</w:t>
+            </w:r>
+            <w:proofErr w:type="gramEnd"/>
+            <w:r>
+              <w:rPr>
+                <w:rFonts w:cs="BRH Malayalam Extra"/>
+                <w:szCs w:val="32"/>
+              </w:rPr>
+              <w:t>P7</w:t>
             </w:r>
             <w:r>
               <w:rPr>
@@ -3536,6 +3623,7 @@
               <w:lastRenderedPageBreak/>
               <w:t>(</w:t>
             </w:r>
+            <w:proofErr w:type="gramStart"/>
             <w:r>
               <w:rPr>
                 <w:rFonts w:cs="BRH Malayalam Extra"/>
@@ -3559,7 +3647,16 @@
                 <w:color w:val="000000"/>
                 <w:szCs w:val="32"/>
               </w:rPr>
-              <w:t>[P7</w:t>
+              <w:t>[</w:t>
+            </w:r>
+            <w:proofErr w:type="gramEnd"/>
+            <w:r>
+              <w:rPr>
+                <w:rFonts w:cs="BRH Malayalam Extra"/>
+                <w:color w:val="000000"/>
+                <w:szCs w:val="32"/>
+              </w:rPr>
+              <w:t>P7</w:t>
             </w:r>
             <w:r>
               <w:rPr>
@@ -3979,6 +4076,7 @@
               </w:rPr>
               <w:t>(</w:t>
             </w:r>
+            <w:proofErr w:type="gramStart"/>
             <w:r>
               <w:rPr>
                 <w:rFonts w:cs="BRH Malayalam Extra"/>
@@ -4002,7 +4100,16 @@
                 <w:color w:val="000000"/>
                 <w:szCs w:val="32"/>
               </w:rPr>
-              <w:t>[P7</w:t>
+              <w:t>[</w:t>
+            </w:r>
+            <w:proofErr w:type="gramEnd"/>
+            <w:r>
+              <w:rPr>
+                <w:rFonts w:cs="BRH Malayalam Extra"/>
+                <w:color w:val="000000"/>
+                <w:szCs w:val="32"/>
+              </w:rPr>
+              <w:t>P7</w:t>
             </w:r>
             <w:r>
               <w:rPr>
@@ -4526,6 +4633,7 @@
               <w:lastRenderedPageBreak/>
               <w:t>(</w:t>
             </w:r>
+            <w:proofErr w:type="gramStart"/>
             <w:r>
               <w:rPr>
                 <w:rFonts w:cs="BRH Malayalam Extra"/>
@@ -4546,7 +4654,15 @@
                 <w:rFonts w:cs="BRH Malayalam Extra"/>
                 <w:szCs w:val="32"/>
               </w:rPr>
-              <w:t>[P7</w:t>
+              <w:t>[</w:t>
+            </w:r>
+            <w:proofErr w:type="gramEnd"/>
+            <w:r>
+              <w:rPr>
+                <w:rFonts w:cs="BRH Malayalam Extra"/>
+                <w:szCs w:val="32"/>
+              </w:rPr>
+              <w:t>P7</w:t>
             </w:r>
             <w:r>
               <w:rPr>
@@ -5111,6 +5227,7 @@
               </w:rPr>
               <w:t>(</w:t>
             </w:r>
+            <w:proofErr w:type="gramStart"/>
             <w:r>
               <w:rPr>
                 <w:rFonts w:cs="BRH Malayalam Extra"/>
@@ -5131,7 +5248,15 @@
                 <w:rFonts w:cs="BRH Malayalam Extra"/>
                 <w:szCs w:val="32"/>
               </w:rPr>
-              <w:t>[P7</w:t>
+              <w:t>[</w:t>
+            </w:r>
+            <w:proofErr w:type="gramEnd"/>
+            <w:r>
+              <w:rPr>
+                <w:rFonts w:cs="BRH Malayalam Extra"/>
+                <w:szCs w:val="32"/>
+              </w:rPr>
+              <w:t>P7</w:t>
             </w:r>
             <w:r>
               <w:rPr>
@@ -5456,6 +5581,7 @@
               <w:lastRenderedPageBreak/>
               <w:t>(</w:t>
             </w:r>
+            <w:proofErr w:type="gramStart"/>
             <w:r>
               <w:rPr>
                 <w:rFonts w:cs="BRH Malayalam Extra"/>
@@ -5479,7 +5605,16 @@
                 <w:color w:val="000000"/>
                 <w:szCs w:val="32"/>
               </w:rPr>
-              <w:t>[P13</w:t>
+              <w:t>[</w:t>
+            </w:r>
+            <w:proofErr w:type="gramEnd"/>
+            <w:r>
+              <w:rPr>
+                <w:rFonts w:cs="BRH Malayalam Extra"/>
+                <w:color w:val="000000"/>
+                <w:szCs w:val="32"/>
+              </w:rPr>
+              <w:t>P13</w:t>
             </w:r>
             <w:r>
               <w:rPr>
@@ -5979,6 +6114,7 @@
               </w:rPr>
               <w:t>(</w:t>
             </w:r>
+            <w:proofErr w:type="gramStart"/>
             <w:r>
               <w:rPr>
                 <w:rFonts w:cs="BRH Malayalam Extra"/>
@@ -6002,7 +6138,16 @@
                 <w:color w:val="000000"/>
                 <w:szCs w:val="32"/>
               </w:rPr>
-              <w:t>[P13</w:t>
+              <w:t>[</w:t>
+            </w:r>
+            <w:proofErr w:type="gramEnd"/>
+            <w:r>
+              <w:rPr>
+                <w:rFonts w:cs="BRH Malayalam Extra"/>
+                <w:color w:val="000000"/>
+                <w:szCs w:val="32"/>
+              </w:rPr>
+              <w:t>P13</w:t>
             </w:r>
             <w:r>
               <w:rPr>
@@ -6525,6 +6670,7 @@
               </w:rPr>
               <w:t>(</w:t>
             </w:r>
+            <w:proofErr w:type="gramStart"/>
             <w:r>
               <w:rPr>
                 <w:rFonts w:cs="BRH Malayalam Extra"/>
@@ -6548,7 +6694,16 @@
                 <w:color w:val="000000"/>
                 <w:szCs w:val="32"/>
               </w:rPr>
-              <w:t>[P18</w:t>
+              <w:t>[</w:t>
+            </w:r>
+            <w:proofErr w:type="gramEnd"/>
+            <w:r>
+              <w:rPr>
+                <w:rFonts w:cs="BRH Malayalam Extra"/>
+                <w:color w:val="000000"/>
+                <w:szCs w:val="32"/>
+              </w:rPr>
+              <w:t>P18</w:t>
             </w:r>
             <w:r>
               <w:rPr>
@@ -6794,6 +6949,7 @@
               </w:rPr>
               <w:t>(</w:t>
             </w:r>
+            <w:proofErr w:type="gramStart"/>
             <w:r>
               <w:rPr>
                 <w:rFonts w:cs="BRH Malayalam Extra"/>
@@ -6817,7 +6973,16 @@
                 <w:color w:val="000000"/>
                 <w:szCs w:val="32"/>
               </w:rPr>
-              <w:t>[P18</w:t>
+              <w:t>[</w:t>
+            </w:r>
+            <w:proofErr w:type="gramEnd"/>
+            <w:r>
+              <w:rPr>
+                <w:rFonts w:cs="BRH Malayalam Extra"/>
+                <w:color w:val="000000"/>
+                <w:szCs w:val="32"/>
+              </w:rPr>
+              <w:t>P18</w:t>
             </w:r>
             <w:r>
               <w:rPr>
@@ -6980,7 +7145,6 @@
                 <w:color w:val="FF0000"/>
                 <w:sz w:val="28"/>
                 <w:szCs w:val="36"/>
-                <w:lang w:val="it-IT"/>
               </w:rPr>
             </w:pPr>
             <w:r>
@@ -7035,7 +7199,6 @@
                 <w:color w:val="FF0000"/>
                 <w:sz w:val="32"/>
                 <w:szCs w:val="32"/>
-                <w:lang w:val="it-IT"/>
               </w:rPr>
               <w:t xml:space="preserve"> </w:t>
             </w:r>
@@ -7079,6 +7242,7 @@
               </w:rPr>
               <w:t>(</w:t>
             </w:r>
+            <w:proofErr w:type="gramStart"/>
             <w:r>
               <w:rPr>
                 <w:rFonts w:cs="BRH Malayalam Extra"/>
@@ -7102,7 +7266,16 @@
                 <w:color w:val="000000"/>
                 <w:szCs w:val="32"/>
               </w:rPr>
-              <w:t>[P19</w:t>
+              <w:t>[</w:t>
+            </w:r>
+            <w:proofErr w:type="gramEnd"/>
+            <w:r>
+              <w:rPr>
+                <w:rFonts w:cs="BRH Malayalam Extra"/>
+                <w:color w:val="000000"/>
+                <w:szCs w:val="32"/>
+              </w:rPr>
+              <w:t>P19</w:t>
             </w:r>
             <w:r>
               <w:rPr>
@@ -7524,6 +7697,7 @@
               <w:lastRenderedPageBreak/>
               <w:t>(</w:t>
             </w:r>
+            <w:proofErr w:type="gramStart"/>
             <w:r>
               <w:rPr>
                 <w:rFonts w:cs="BRH Malayalam Extra"/>
@@ -7547,7 +7721,16 @@
                 <w:color w:val="000000"/>
                 <w:szCs w:val="32"/>
               </w:rPr>
-              <w:t>[P19</w:t>
+              <w:t>[</w:t>
+            </w:r>
+            <w:proofErr w:type="gramEnd"/>
+            <w:r>
+              <w:rPr>
+                <w:rFonts w:cs="BRH Malayalam Extra"/>
+                <w:color w:val="000000"/>
+                <w:szCs w:val="32"/>
+              </w:rPr>
+              <w:t>P19</w:t>
             </w:r>
             <w:r>
               <w:rPr>
@@ -7785,6 +7968,7 @@
               <w:lastRenderedPageBreak/>
               <w:t>(</w:t>
             </w:r>
+            <w:proofErr w:type="gramStart"/>
             <w:r>
               <w:rPr>
                 <w:rFonts w:cs="BRH Malayalam Extra"/>
@@ -7808,7 +7992,16 @@
                 <w:color w:val="000000"/>
                 <w:szCs w:val="32"/>
               </w:rPr>
-              <w:t>[P19</w:t>
+              <w:t>[</w:t>
+            </w:r>
+            <w:proofErr w:type="gramEnd"/>
+            <w:r>
+              <w:rPr>
+                <w:rFonts w:cs="BRH Malayalam Extra"/>
+                <w:color w:val="000000"/>
+                <w:szCs w:val="32"/>
+              </w:rPr>
+              <w:t>P19</w:t>
             </w:r>
             <w:r>
               <w:rPr>
@@ -8206,6 +8399,7 @@
               <w:lastRenderedPageBreak/>
               <w:t>(</w:t>
             </w:r>
+            <w:proofErr w:type="gramStart"/>
             <w:r>
               <w:rPr>
                 <w:rFonts w:cs="BRH Malayalam Extra"/>
@@ -8229,7 +8423,16 @@
                 <w:color w:val="000000"/>
                 <w:szCs w:val="32"/>
               </w:rPr>
-              <w:t>[P19</w:t>
+              <w:t>[</w:t>
+            </w:r>
+            <w:proofErr w:type="gramEnd"/>
+            <w:r>
+              <w:rPr>
+                <w:rFonts w:cs="BRH Malayalam Extra"/>
+                <w:color w:val="000000"/>
+                <w:szCs w:val="32"/>
+              </w:rPr>
+              <w:t>P19</w:t>
             </w:r>
             <w:r>
               <w:rPr>
@@ -12377,6 +12580,7 @@
               </w:rPr>
               <w:t>(</w:t>
             </w:r>
+            <w:proofErr w:type="gramStart"/>
             <w:r>
               <w:rPr>
                 <w:rFonts w:cs="BRH Malayalam Extra"/>
@@ -12400,7 +12604,16 @@
                 <w:color w:val="000000"/>
                 <w:szCs w:val="32"/>
               </w:rPr>
-              <w:t>[P28</w:t>
+              <w:t>[</w:t>
+            </w:r>
+            <w:proofErr w:type="gramEnd"/>
+            <w:r>
+              <w:rPr>
+                <w:rFonts w:cs="BRH Malayalam Extra"/>
+                <w:color w:val="000000"/>
+                <w:szCs w:val="32"/>
+              </w:rPr>
+              <w:t>P28</w:t>
             </w:r>
             <w:r>
               <w:rPr>
@@ -13005,6 +13218,7 @@
               </w:rPr>
               <w:t>(</w:t>
             </w:r>
+            <w:proofErr w:type="gramStart"/>
             <w:r>
               <w:rPr>
                 <w:rFonts w:cs="BRH Malayalam Extra"/>
@@ -13028,7 +13242,16 @@
                 <w:color w:val="000000"/>
                 <w:szCs w:val="32"/>
               </w:rPr>
-              <w:t>[P28</w:t>
+              <w:t>[</w:t>
+            </w:r>
+            <w:proofErr w:type="gramEnd"/>
+            <w:r>
+              <w:rPr>
+                <w:rFonts w:cs="BRH Malayalam Extra"/>
+                <w:color w:val="000000"/>
+                <w:szCs w:val="32"/>
+              </w:rPr>
+              <w:t>P28</w:t>
             </w:r>
             <w:r>
               <w:rPr>
@@ -13702,6 +13925,7 @@
               </w:rPr>
               <w:t>(</w:t>
             </w:r>
+            <w:proofErr w:type="gramStart"/>
             <w:r>
               <w:rPr>
                 <w:rFonts w:cs="BRH Malayalam Extra"/>
@@ -13725,7 +13949,16 @@
                 <w:color w:val="000000"/>
                 <w:szCs w:val="32"/>
               </w:rPr>
-              <w:t>[P28</w:t>
+              <w:t>[</w:t>
+            </w:r>
+            <w:proofErr w:type="gramEnd"/>
+            <w:r>
+              <w:rPr>
+                <w:rFonts w:cs="BRH Malayalam Extra"/>
+                <w:color w:val="000000"/>
+                <w:szCs w:val="32"/>
+              </w:rPr>
+              <w:t>P28</w:t>
             </w:r>
             <w:r>
               <w:rPr>
@@ -14337,6 +14570,7 @@
               </w:rPr>
               <w:t>(</w:t>
             </w:r>
+            <w:proofErr w:type="gramStart"/>
             <w:r>
               <w:rPr>
                 <w:rFonts w:cs="BRH Malayalam Extra"/>
@@ -14360,7 +14594,16 @@
                 <w:color w:val="000000"/>
                 <w:szCs w:val="32"/>
               </w:rPr>
-              <w:t>[P30</w:t>
+              <w:t>[</w:t>
+            </w:r>
+            <w:proofErr w:type="gramEnd"/>
+            <w:r>
+              <w:rPr>
+                <w:rFonts w:cs="BRH Malayalam Extra"/>
+                <w:color w:val="000000"/>
+                <w:szCs w:val="32"/>
+              </w:rPr>
+              <w:t>P30</w:t>
             </w:r>
             <w:r>
               <w:rPr>
@@ -14624,6 +14867,7 @@
               </w:rPr>
               <w:t>(</w:t>
             </w:r>
+            <w:proofErr w:type="gramStart"/>
             <w:r>
               <w:rPr>
                 <w:rFonts w:cs="BRH Malayalam Extra"/>
@@ -14647,7 +14891,16 @@
                 <w:color w:val="000000"/>
                 <w:szCs w:val="32"/>
               </w:rPr>
-              <w:t>[P30</w:t>
+              <w:t>[</w:t>
+            </w:r>
+            <w:proofErr w:type="gramEnd"/>
+            <w:r>
+              <w:rPr>
+                <w:rFonts w:cs="BRH Malayalam Extra"/>
+                <w:color w:val="000000"/>
+                <w:szCs w:val="32"/>
+              </w:rPr>
+              <w:t>P30</w:t>
             </w:r>
             <w:r>
               <w:rPr>
@@ -15568,7 +15821,7 @@
                 <w:color w:val="000000"/>
                 <w:sz w:val="32"/>
                 <w:szCs w:val="32"/>
-                <w:lang w:val="it-IT"/>
+                <w:lang w:val="en-IN"/>
               </w:rPr>
             </w:pPr>
             <w:r>
@@ -15577,7 +15830,7 @@
                 <w:color w:val="000000"/>
                 <w:sz w:val="32"/>
                 <w:szCs w:val="32"/>
-                <w:lang w:val="it-IT"/>
+                <w:lang w:val="en-IN"/>
               </w:rPr>
               <w:t>A</w:t>
             </w:r>
@@ -15587,17 +15840,17 @@
                 <w:color w:val="000000"/>
                 <w:sz w:val="26"/>
                 <w:szCs w:val="32"/>
-                <w:lang w:val="it-IT"/>
-              </w:rPr>
-              <w:t>–</w:t>
-            </w:r>
-            <w:r>
-              <w:rPr>
-                <w:rFonts w:ascii="BRH Malayalam Extra" w:hAnsi="BRH Malayalam Extra" w:cs="BRH Malayalam Extra"/>
-                <w:color w:val="000000"/>
-                <w:sz w:val="32"/>
-                <w:szCs w:val="32"/>
-                <w:lang w:val="it-IT"/>
+                <w:lang w:val="en-IN"/>
+              </w:rPr>
+              <w:t>–</w:t>
+            </w:r>
+            <w:r>
+              <w:rPr>
+                <w:rFonts w:ascii="BRH Malayalam Extra" w:hAnsi="BRH Malayalam Extra" w:cs="BRH Malayalam Extra"/>
+                <w:color w:val="000000"/>
+                <w:sz w:val="32"/>
+                <w:szCs w:val="32"/>
+                <w:lang w:val="en-IN"/>
               </w:rPr>
               <w:t>sõx</w:t>
             </w:r>
@@ -15607,17 +15860,17 @@
                 <w:color w:val="000000"/>
                 <w:sz w:val="26"/>
                 <w:szCs w:val="32"/>
-                <w:lang w:val="it-IT"/>
-              </w:rPr>
-              <w:t>–</w:t>
-            </w:r>
-            <w:r>
-              <w:rPr>
-                <w:rFonts w:ascii="BRH Malayalam Extra" w:hAnsi="BRH Malayalam Extra" w:cs="BRH Malayalam Extra"/>
-                <w:color w:val="000000"/>
-                <w:sz w:val="32"/>
-                <w:szCs w:val="32"/>
-                <w:lang w:val="it-IT"/>
+                <w:lang w:val="en-IN"/>
+              </w:rPr>
+              <w:t>–</w:t>
+            </w:r>
+            <w:r>
+              <w:rPr>
+                <w:rFonts w:ascii="BRH Malayalam Extra" w:hAnsi="BRH Malayalam Extra" w:cs="BRH Malayalam Extra"/>
+                <w:color w:val="000000"/>
+                <w:sz w:val="32"/>
+                <w:szCs w:val="32"/>
+                <w:lang w:val="en-IN"/>
               </w:rPr>
               <w:t xml:space="preserve"> b¥Çx</w:t>
             </w:r>
@@ -15627,17 +15880,17 @@
                 <w:color w:val="000000"/>
                 <w:sz w:val="26"/>
                 <w:szCs w:val="32"/>
-                <w:lang w:val="it-IT"/>
-              </w:rPr>
-              <w:t>–</w:t>
-            </w:r>
-            <w:r>
-              <w:rPr>
-                <w:rFonts w:ascii="BRH Malayalam Extra" w:hAnsi="BRH Malayalam Extra" w:cs="BRH Malayalam Extra"/>
-                <w:color w:val="000000"/>
-                <w:sz w:val="32"/>
-                <w:szCs w:val="32"/>
-                <w:lang w:val="it-IT"/>
+                <w:lang w:val="en-IN"/>
+              </w:rPr>
+              <w:t>–</w:t>
+            </w:r>
+            <w:r>
+              <w:rPr>
+                <w:rFonts w:ascii="BRH Malayalam Extra" w:hAnsi="BRH Malayalam Extra" w:cs="BRH Malayalam Extra"/>
+                <w:color w:val="000000"/>
+                <w:sz w:val="32"/>
+                <w:szCs w:val="32"/>
+                <w:lang w:val="en-IN"/>
               </w:rPr>
               <w:t xml:space="preserve"> b¥Çx— </w:t>
             </w:r>
@@ -15648,7 +15901,7 @@
                 <w:sz w:val="32"/>
                 <w:szCs w:val="32"/>
                 <w:highlight w:val="yellow"/>
-                <w:lang w:val="it-IT"/>
+                <w:lang w:val="en-IN"/>
               </w:rPr>
               <w:t>A</w:t>
             </w:r>
@@ -15659,17 +15912,17 @@
                 <w:sz w:val="26"/>
                 <w:szCs w:val="32"/>
                 <w:highlight w:val="yellow"/>
-                <w:lang w:val="it-IT"/>
-              </w:rPr>
-              <w:t>–</w:t>
-            </w:r>
-            <w:r>
-              <w:rPr>
-                <w:rFonts w:ascii="BRH Malayalam Extra" w:hAnsi="BRH Malayalam Extra" w:cs="BRH Malayalam Extra"/>
-                <w:color w:val="000000"/>
-                <w:sz w:val="32"/>
-                <w:szCs w:val="32"/>
-                <w:lang w:val="it-IT"/>
+                <w:lang w:val="en-IN"/>
+              </w:rPr>
+              <w:t>–</w:t>
+            </w:r>
+            <w:r>
+              <w:rPr>
+                <w:rFonts w:ascii="BRH Malayalam Extra" w:hAnsi="BRH Malayalam Extra" w:cs="BRH Malayalam Extra"/>
+                <w:color w:val="000000"/>
+                <w:sz w:val="32"/>
+                <w:szCs w:val="32"/>
+                <w:lang w:val="en-IN"/>
               </w:rPr>
               <w:t>sõx Asõx</w:t>
             </w:r>
@@ -15679,17 +15932,17 @@
                 <w:color w:val="000000"/>
                 <w:sz w:val="26"/>
                 <w:szCs w:val="32"/>
-                <w:lang w:val="it-IT"/>
-              </w:rPr>
-              <w:t>–</w:t>
-            </w:r>
-            <w:r>
-              <w:rPr>
-                <w:rFonts w:ascii="BRH Malayalam Extra" w:hAnsi="BRH Malayalam Extra" w:cs="BRH Malayalam Extra"/>
-                <w:color w:val="000000"/>
-                <w:sz w:val="32"/>
-                <w:szCs w:val="32"/>
-                <w:lang w:val="it-IT"/>
+                <w:lang w:val="en-IN"/>
+              </w:rPr>
+              <w:t>–</w:t>
+            </w:r>
+            <w:r>
+              <w:rPr>
+                <w:rFonts w:ascii="BRH Malayalam Extra" w:hAnsi="BRH Malayalam Extra" w:cs="BRH Malayalam Extra"/>
+                <w:color w:val="000000"/>
+                <w:sz w:val="32"/>
+                <w:szCs w:val="32"/>
+                <w:lang w:val="en-IN"/>
               </w:rPr>
               <w:t xml:space="preserve"> b¥Çx</w:t>
             </w:r>
@@ -15699,17 +15952,17 @@
                 <w:color w:val="000000"/>
                 <w:sz w:val="26"/>
                 <w:szCs w:val="32"/>
-                <w:lang w:val="it-IT"/>
-              </w:rPr>
-              <w:t>–</w:t>
-            </w:r>
-            <w:r>
-              <w:rPr>
-                <w:rFonts w:ascii="BRH Malayalam Extra" w:hAnsi="BRH Malayalam Extra" w:cs="BRH Malayalam Extra"/>
-                <w:color w:val="000000"/>
-                <w:sz w:val="32"/>
-                <w:szCs w:val="32"/>
-                <w:lang w:val="it-IT"/>
+                <w:lang w:val="en-IN"/>
+              </w:rPr>
+              <w:t>–</w:t>
+            </w:r>
+            <w:r>
+              <w:rPr>
+                <w:rFonts w:ascii="BRH Malayalam Extra" w:hAnsi="BRH Malayalam Extra" w:cs="BRH Malayalam Extra"/>
+                <w:color w:val="000000"/>
+                <w:sz w:val="32"/>
+                <w:szCs w:val="32"/>
+                <w:lang w:val="en-IN"/>
               </w:rPr>
               <w:t xml:space="preserve"> </w:t>
             </w:r>
@@ -15726,7 +15979,7 @@
                 <w:color w:val="FF0000"/>
                 <w:sz w:val="28"/>
                 <w:szCs w:val="36"/>
-                <w:lang w:val="it-IT"/>
+                <w:lang w:val="en-IN"/>
               </w:rPr>
             </w:pPr>
             <w:r>
@@ -15735,7 +15988,7 @@
                 <w:color w:val="000000"/>
                 <w:sz w:val="32"/>
                 <w:szCs w:val="32"/>
-                <w:lang w:val="it-IT"/>
+                <w:lang w:val="en-IN"/>
               </w:rPr>
               <w:t>¥Mxhy</w:t>
             </w:r>
@@ -15745,17 +15998,17 @@
                 <w:color w:val="000000"/>
                 <w:sz w:val="26"/>
                 <w:szCs w:val="32"/>
-                <w:lang w:val="it-IT"/>
-              </w:rPr>
-              <w:t>–</w:t>
-            </w:r>
-            <w:r>
-              <w:rPr>
-                <w:rFonts w:ascii="BRH Malayalam Extra" w:hAnsi="BRH Malayalam Extra" w:cs="BRH Malayalam Extra"/>
-                <w:color w:val="000000"/>
-                <w:sz w:val="32"/>
-                <w:szCs w:val="32"/>
-                <w:lang w:val="it-IT"/>
+                <w:lang w:val="en-IN"/>
+              </w:rPr>
+              <w:t>–</w:t>
+            </w:r>
+            <w:r>
+              <w:rPr>
+                <w:rFonts w:ascii="BRH Malayalam Extra" w:hAnsi="BRH Malayalam Extra" w:cs="BRH Malayalam Extra"/>
+                <w:color w:val="000000"/>
+                <w:sz w:val="32"/>
+                <w:szCs w:val="32"/>
+                <w:lang w:val="en-IN"/>
               </w:rPr>
               <w:t>ª ¥Mxhy</w:t>
             </w:r>
@@ -15765,17 +16018,17 @@
                 <w:color w:val="000000"/>
                 <w:sz w:val="26"/>
                 <w:szCs w:val="32"/>
-                <w:lang w:val="it-IT"/>
-              </w:rPr>
-              <w:t>–</w:t>
-            </w:r>
-            <w:r>
-              <w:rPr>
-                <w:rFonts w:ascii="BRH Malayalam Extra" w:hAnsi="BRH Malayalam Extra" w:cs="BRH Malayalam Extra"/>
-                <w:color w:val="000000"/>
-                <w:sz w:val="32"/>
-                <w:szCs w:val="32"/>
-                <w:lang w:val="it-IT"/>
+                <w:lang w:val="en-IN"/>
+              </w:rPr>
+              <w:t>–</w:t>
+            </w:r>
+            <w:r>
+              <w:rPr>
+                <w:rFonts w:ascii="BRH Malayalam Extra" w:hAnsi="BRH Malayalam Extra" w:cs="BRH Malayalam Extra"/>
+                <w:color w:val="000000"/>
+                <w:sz w:val="32"/>
+                <w:szCs w:val="32"/>
+                <w:lang w:val="en-IN"/>
               </w:rPr>
               <w:t xml:space="preserve">ª b¥Çx— </w:t>
             </w:r>
@@ -15786,7 +16039,7 @@
                 <w:sz w:val="32"/>
                 <w:szCs w:val="32"/>
                 <w:highlight w:val="yellow"/>
-                <w:lang w:val="it-IT"/>
+                <w:lang w:val="en-IN"/>
               </w:rPr>
               <w:t>A</w:t>
             </w:r>
@@ -15797,17 +16050,17 @@
                 <w:sz w:val="26"/>
                 <w:szCs w:val="32"/>
                 <w:highlight w:val="yellow"/>
-                <w:lang w:val="it-IT"/>
-              </w:rPr>
-              <w:t>–</w:t>
-            </w:r>
-            <w:r>
-              <w:rPr>
-                <w:rFonts w:ascii="BRH Malayalam Extra" w:hAnsi="BRH Malayalam Extra" w:cs="BRH Malayalam Extra"/>
-                <w:color w:val="000000"/>
-                <w:sz w:val="32"/>
-                <w:szCs w:val="32"/>
-                <w:lang w:val="it-IT"/>
+                <w:lang w:val="en-IN"/>
+              </w:rPr>
+              <w:t>–</w:t>
+            </w:r>
+            <w:r>
+              <w:rPr>
+                <w:rFonts w:ascii="BRH Malayalam Extra" w:hAnsi="BRH Malayalam Extra" w:cs="BRH Malayalam Extra"/>
+                <w:color w:val="000000"/>
+                <w:sz w:val="32"/>
+                <w:szCs w:val="32"/>
+                <w:lang w:val="en-IN"/>
               </w:rPr>
               <w:t>sõx Asõx</w:t>
             </w:r>
@@ -15817,17 +16070,17 @@
                 <w:color w:val="000000"/>
                 <w:sz w:val="26"/>
                 <w:szCs w:val="32"/>
-                <w:lang w:val="it-IT"/>
-              </w:rPr>
-              <w:t>–</w:t>
-            </w:r>
-            <w:r>
-              <w:rPr>
-                <w:rFonts w:ascii="BRH Malayalam Extra" w:hAnsi="BRH Malayalam Extra" w:cs="BRH Malayalam Extra"/>
-                <w:color w:val="000000"/>
-                <w:sz w:val="32"/>
-                <w:szCs w:val="32"/>
-                <w:lang w:val="it-IT"/>
+                <w:lang w:val="en-IN"/>
+              </w:rPr>
+              <w:t>–</w:t>
+            </w:r>
+            <w:r>
+              <w:rPr>
+                <w:rFonts w:ascii="BRH Malayalam Extra" w:hAnsi="BRH Malayalam Extra" w:cs="BRH Malayalam Extra"/>
+                <w:color w:val="000000"/>
+                <w:sz w:val="32"/>
+                <w:szCs w:val="32"/>
+                <w:lang w:val="en-IN"/>
               </w:rPr>
               <w:t xml:space="preserve"> b¥Çx</w:t>
             </w:r>
@@ -15837,17 +16090,17 @@
                 <w:color w:val="000000"/>
                 <w:sz w:val="26"/>
                 <w:szCs w:val="32"/>
-                <w:lang w:val="it-IT"/>
-              </w:rPr>
-              <w:t>–</w:t>
-            </w:r>
-            <w:r>
-              <w:rPr>
-                <w:rFonts w:ascii="BRH Malayalam Extra" w:hAnsi="BRH Malayalam Extra" w:cs="BRH Malayalam Extra"/>
-                <w:color w:val="000000"/>
-                <w:sz w:val="32"/>
-                <w:szCs w:val="32"/>
-                <w:lang w:val="it-IT"/>
+                <w:lang w:val="en-IN"/>
+              </w:rPr>
+              <w:t>–</w:t>
+            </w:r>
+            <w:r>
+              <w:rPr>
+                <w:rFonts w:ascii="BRH Malayalam Extra" w:hAnsi="BRH Malayalam Extra" w:cs="BRH Malayalam Extra"/>
+                <w:color w:val="000000"/>
+                <w:sz w:val="32"/>
+                <w:szCs w:val="32"/>
+                <w:lang w:val="en-IN"/>
               </w:rPr>
               <w:t xml:space="preserve"> ¥Mxhy—J | </w:t>
             </w:r>
@@ -16844,7 +17097,6 @@
                 <w:color w:val="000000"/>
                 <w:sz w:val="32"/>
                 <w:szCs w:val="32"/>
-                <w:lang w:val="it-IT"/>
               </w:rPr>
             </w:pPr>
             <w:r>
@@ -16853,17 +17105,16 @@
                 <w:color w:val="000000"/>
                 <w:sz w:val="32"/>
                 <w:szCs w:val="32"/>
-                <w:lang w:val="it-IT"/>
               </w:rPr>
               <w:lastRenderedPageBreak/>
               <w:t>(</w:t>
             </w:r>
-            <w:r>
-              <w:rPr>
-                <w:rFonts w:cs="BRH Malayalam Extra"/>
-                <w:color w:val="000000"/>
-                <w:szCs w:val="32"/>
-                <w:lang w:val="it-IT"/>
+            <w:proofErr w:type="gramStart"/>
+            <w:r>
+              <w:rPr>
+                <w:rFonts w:cs="BRH Malayalam Extra"/>
+                <w:color w:val="000000"/>
+                <w:szCs w:val="32"/>
               </w:rPr>
               <w:t>10</w:t>
             </w:r>
@@ -16873,7 +17124,6 @@
                 <w:color w:val="000000"/>
                 <w:sz w:val="32"/>
                 <w:szCs w:val="32"/>
-                <w:lang w:val="it-IT"/>
               </w:rPr>
               <w:t>)</w:t>
             </w:r>
@@ -16882,17 +17132,24 @@
                 <w:rFonts w:cs="BRH Malayalam Extra"/>
                 <w:color w:val="000000"/>
                 <w:szCs w:val="32"/>
-                <w:lang w:val="it-IT"/>
-              </w:rPr>
-              <w:t>[P31</w:t>
-            </w:r>
-            <w:r>
-              <w:rPr>
-                <w:rFonts w:ascii="BRH Malayalam Extra" w:hAnsi="BRH Malayalam Extra" w:cs="BRH Malayalam Extra"/>
-                <w:color w:val="000000"/>
-                <w:sz w:val="32"/>
-                <w:szCs w:val="32"/>
-                <w:lang w:val="it-IT"/>
+              </w:rPr>
+              <w:t>[</w:t>
+            </w:r>
+            <w:proofErr w:type="gramEnd"/>
+            <w:r>
+              <w:rPr>
+                <w:rFonts w:cs="BRH Malayalam Extra"/>
+                <w:color w:val="000000"/>
+                <w:szCs w:val="32"/>
+              </w:rPr>
+              <w:t>P31</w:t>
+            </w:r>
+            <w:r>
+              <w:rPr>
+                <w:rFonts w:ascii="BRH Malayalam Extra" w:hAnsi="BRH Malayalam Extra" w:cs="BRH Malayalam Extra"/>
+                <w:color w:val="000000"/>
+                <w:sz w:val="32"/>
+                <w:szCs w:val="32"/>
               </w:rPr>
               <w:t xml:space="preserve">] </w:t>
             </w:r>
@@ -16901,7 +17158,6 @@
                 <w:rFonts w:cs="BRH Malayalam Extra"/>
                 <w:color w:val="000000"/>
                 <w:szCs w:val="32"/>
-                <w:lang w:val="it-IT"/>
               </w:rPr>
               <w:t>4</w:t>
             </w:r>
@@ -16911,7 +17167,6 @@
                 <w:color w:val="000000"/>
                 <w:sz w:val="32"/>
                 <w:szCs w:val="32"/>
-                <w:lang w:val="it-IT"/>
               </w:rPr>
               <w:t>.</w:t>
             </w:r>
@@ -16920,7 +17175,6 @@
                 <w:rFonts w:cs="BRH Malayalam Extra"/>
                 <w:color w:val="000000"/>
                 <w:szCs w:val="32"/>
-                <w:lang w:val="it-IT"/>
               </w:rPr>
               <w:t>6</w:t>
             </w:r>
@@ -16930,7 +17184,6 @@
                 <w:color w:val="000000"/>
                 <w:sz w:val="32"/>
                 <w:szCs w:val="32"/>
-                <w:lang w:val="it-IT"/>
               </w:rPr>
               <w:t>.</w:t>
             </w:r>
@@ -16939,7 +17192,6 @@
                 <w:rFonts w:cs="BRH Malayalam Extra"/>
                 <w:color w:val="000000"/>
                 <w:szCs w:val="32"/>
-                <w:lang w:val="it-IT"/>
               </w:rPr>
               <w:t>6</w:t>
             </w:r>
@@ -16949,7 +17201,6 @@
                 <w:color w:val="000000"/>
                 <w:sz w:val="32"/>
                 <w:szCs w:val="32"/>
-                <w:lang w:val="it-IT"/>
               </w:rPr>
               <w:t>.</w:t>
             </w:r>
@@ -16958,7 +17209,6 @@
                 <w:rFonts w:cs="BRH Malayalam Extra"/>
                 <w:color w:val="000000"/>
                 <w:szCs w:val="32"/>
-                <w:lang w:val="it-IT"/>
               </w:rPr>
               <w:t>5</w:t>
             </w:r>
@@ -16968,7 +17218,6 @@
                 <w:color w:val="000000"/>
                 <w:sz w:val="32"/>
                 <w:szCs w:val="32"/>
-                <w:lang w:val="it-IT"/>
               </w:rPr>
               <w:t>(</w:t>
             </w:r>
@@ -16977,7 +17226,6 @@
                 <w:rFonts w:cs="BRH Malayalam Extra"/>
                 <w:color w:val="000000"/>
                 <w:szCs w:val="32"/>
-                <w:lang w:val="it-IT"/>
               </w:rPr>
               <w:t>10</w:t>
             </w:r>
@@ -16987,7 +17235,6 @@
                 <w:color w:val="000000"/>
                 <w:sz w:val="32"/>
                 <w:szCs w:val="32"/>
-                <w:lang w:val="it-IT"/>
               </w:rPr>
               <w:t>)- Aqûx—</w:t>
             </w:r>
@@ -16998,7 +17245,6 @@
                 <w:sz w:val="32"/>
                 <w:szCs w:val="32"/>
                 <w:highlight w:val="yellow"/>
-                <w:lang w:val="it-IT"/>
               </w:rPr>
               <w:t>R</w:t>
             </w:r>
@@ -17009,17 +17255,15 @@
                 <w:sz w:val="26"/>
                 <w:szCs w:val="32"/>
                 <w:highlight w:val="yellow"/>
-                <w:lang w:val="it-IT"/>
-              </w:rPr>
-              <w:t>–</w:t>
-            </w:r>
-            <w:r>
-              <w:rPr>
-                <w:rFonts w:ascii="BRH Malayalam Extra" w:hAnsi="BRH Malayalam Extra" w:cs="BRH Malayalam Extra"/>
-                <w:color w:val="000000"/>
-                <w:sz w:val="32"/>
-                <w:szCs w:val="32"/>
-                <w:lang w:val="it-IT"/>
+              </w:rPr>
+              <w:t>–</w:t>
+            </w:r>
+            <w:r>
+              <w:rPr>
+                <w:rFonts w:ascii="BRH Malayalam Extra" w:hAnsi="BRH Malayalam Extra" w:cs="BRH Malayalam Extra"/>
+                <w:color w:val="000000"/>
+                <w:sz w:val="32"/>
+                <w:szCs w:val="32"/>
               </w:rPr>
               <w:t xml:space="preserve">dy | öe¥P—ZsJ | Aqûx©— | </w:t>
             </w:r>
@@ -17036,7 +17280,6 @@
                 <w:color w:val="000000"/>
                 <w:sz w:val="32"/>
                 <w:szCs w:val="32"/>
-                <w:lang w:val="it-IT"/>
               </w:rPr>
             </w:pPr>
             <w:r>
@@ -17045,7 +17288,6 @@
                 <w:color w:val="000000"/>
                 <w:sz w:val="32"/>
                 <w:szCs w:val="32"/>
-                <w:lang w:val="it-IT"/>
               </w:rPr>
               <w:t>Aqûx—</w:t>
             </w:r>
@@ -17056,7 +17298,6 @@
                 <w:sz w:val="32"/>
                 <w:szCs w:val="32"/>
                 <w:highlight w:val="yellow"/>
-                <w:lang w:val="it-IT"/>
               </w:rPr>
               <w:t>R</w:t>
             </w:r>
@@ -17067,7 +17308,6 @@
                 <w:sz w:val="26"/>
                 <w:szCs w:val="32"/>
                 <w:highlight w:val="yellow"/>
-                <w:lang w:val="it-IT"/>
               </w:rPr>
               <w:t>–</w:t>
             </w:r>
@@ -17078,7 +17318,6 @@
                 <w:sz w:val="32"/>
                 <w:szCs w:val="32"/>
                 <w:highlight w:val="yellow"/>
-                <w:lang w:val="it-IT"/>
               </w:rPr>
               <w:t>dy</w:t>
             </w:r>
@@ -17088,7 +17327,6 @@
                 <w:color w:val="000000"/>
                 <w:sz w:val="32"/>
                 <w:szCs w:val="32"/>
-                <w:lang w:val="it-IT"/>
               </w:rPr>
               <w:t xml:space="preserve"> öe¥P—Zs</w:t>
             </w:r>
@@ -17098,17 +17336,15 @@
                 <w:color w:val="000000"/>
                 <w:sz w:val="26"/>
                 <w:szCs w:val="32"/>
-                <w:lang w:val="it-IT"/>
-              </w:rPr>
-              <w:t>–</w:t>
-            </w:r>
-            <w:r>
-              <w:rPr>
-                <w:rFonts w:ascii="BRH Malayalam Extra" w:hAnsi="BRH Malayalam Extra" w:cs="BRH Malayalam Extra"/>
-                <w:color w:val="000000"/>
-                <w:sz w:val="32"/>
-                <w:szCs w:val="32"/>
-                <w:lang w:val="it-IT"/>
+              </w:rPr>
+              <w:t>–</w:t>
+            </w:r>
+            <w:r>
+              <w:rPr>
+                <w:rFonts w:ascii="BRH Malayalam Extra" w:hAnsi="BRH Malayalam Extra" w:cs="BRH Malayalam Extra"/>
+                <w:color w:val="000000"/>
+                <w:sz w:val="32"/>
+                <w:szCs w:val="32"/>
               </w:rPr>
               <w:t>J öe¥P—Z</w:t>
             </w:r>
@@ -17118,17 +17354,15 @@
                 <w:color w:val="000000"/>
                 <w:sz w:val="26"/>
                 <w:szCs w:val="32"/>
-                <w:lang w:val="it-IT"/>
-              </w:rPr>
-              <w:t>–</w:t>
-            </w:r>
-            <w:r>
-              <w:rPr>
-                <w:rFonts w:ascii="BRH Malayalam Extra" w:hAnsi="BRH Malayalam Extra" w:cs="BRH Malayalam Extra"/>
-                <w:color w:val="000000"/>
-                <w:sz w:val="32"/>
-                <w:szCs w:val="32"/>
-                <w:lang w:val="it-IT"/>
+              </w:rPr>
+              <w:t>–</w:t>
+            </w:r>
+            <w:r>
+              <w:rPr>
+                <w:rFonts w:ascii="BRH Malayalam Extra" w:hAnsi="BRH Malayalam Extra" w:cs="BRH Malayalam Extra"/>
+                <w:color w:val="000000"/>
+                <w:sz w:val="32"/>
+                <w:szCs w:val="32"/>
               </w:rPr>
               <w:t>¥sx „qûx—R</w:t>
             </w:r>
@@ -17138,17 +17372,15 @@
                 <w:color w:val="000000"/>
                 <w:sz w:val="26"/>
                 <w:szCs w:val="32"/>
-                <w:lang w:val="it-IT"/>
-              </w:rPr>
-              <w:t>–</w:t>
-            </w:r>
-            <w:r>
-              <w:rPr>
-                <w:rFonts w:ascii="BRH Malayalam Extra" w:hAnsi="BRH Malayalam Extra" w:cs="BRH Malayalam Extra"/>
-                <w:color w:val="000000"/>
-                <w:sz w:val="32"/>
-                <w:szCs w:val="32"/>
-                <w:lang w:val="it-IT"/>
+              </w:rPr>
+              <w:t>–</w:t>
+            </w:r>
+            <w:r>
+              <w:rPr>
+                <w:rFonts w:ascii="BRH Malayalam Extra" w:hAnsi="BRH Malayalam Extra" w:cs="BRH Malayalam Extra"/>
+                <w:color w:val="000000"/>
+                <w:sz w:val="32"/>
+                <w:szCs w:val="32"/>
               </w:rPr>
               <w:t xml:space="preserve"> </w:t>
             </w:r>
@@ -17165,7 +17397,6 @@
                 <w:color w:val="000000"/>
                 <w:sz w:val="32"/>
                 <w:szCs w:val="32"/>
-                <w:lang w:val="it-IT"/>
               </w:rPr>
             </w:pPr>
             <w:r>
@@ -17174,7 +17405,6 @@
                 <w:color w:val="000000"/>
                 <w:sz w:val="32"/>
                 <w:szCs w:val="32"/>
-                <w:lang w:val="it-IT"/>
               </w:rPr>
               <w:t>dõqûx—</w:t>
             </w:r>
@@ -17185,7 +17415,6 @@
                 <w:sz w:val="32"/>
                 <w:szCs w:val="32"/>
                 <w:highlight w:val="yellow"/>
-                <w:lang w:val="it-IT"/>
               </w:rPr>
               <w:t>R</w:t>
             </w:r>
@@ -17196,7 +17425,6 @@
                 <w:sz w:val="26"/>
                 <w:szCs w:val="32"/>
                 <w:highlight w:val="yellow"/>
-                <w:lang w:val="it-IT"/>
               </w:rPr>
               <w:t>–</w:t>
             </w:r>
@@ -17207,7 +17435,6 @@
                 <w:sz w:val="32"/>
                 <w:szCs w:val="32"/>
                 <w:highlight w:val="yellow"/>
-                <w:lang w:val="it-IT"/>
               </w:rPr>
               <w:t>dy</w:t>
             </w:r>
@@ -17217,7 +17444,6 @@
                 <w:color w:val="000000"/>
                 <w:sz w:val="32"/>
                 <w:szCs w:val="32"/>
-                <w:lang w:val="it-IT"/>
               </w:rPr>
               <w:t xml:space="preserve"> öe¥P—Z</w:t>
             </w:r>
@@ -17227,17 +17453,15 @@
                 <w:color w:val="000000"/>
                 <w:sz w:val="26"/>
                 <w:szCs w:val="32"/>
-                <w:lang w:val="it-IT"/>
-              </w:rPr>
-              <w:t>–</w:t>
-            </w:r>
-            <w:r>
-              <w:rPr>
-                <w:rFonts w:ascii="BRH Malayalam Extra" w:hAnsi="BRH Malayalam Extra" w:cs="BRH Malayalam Extra"/>
-                <w:color w:val="000000"/>
-                <w:sz w:val="32"/>
-                <w:szCs w:val="32"/>
-                <w:lang w:val="it-IT"/>
+              </w:rPr>
+              <w:t>–</w:t>
+            </w:r>
+            <w:r>
+              <w:rPr>
+                <w:rFonts w:ascii="BRH Malayalam Extra" w:hAnsi="BRH Malayalam Extra" w:cs="BRH Malayalam Extra"/>
+                <w:color w:val="000000"/>
+                <w:sz w:val="32"/>
+                <w:szCs w:val="32"/>
               </w:rPr>
               <w:t>¥sx „qûx</w:t>
             </w:r>
@@ -17247,17 +17471,15 @@
                 <w:color w:val="000000"/>
                 <w:sz w:val="26"/>
                 <w:szCs w:val="32"/>
-                <w:lang w:val="it-IT"/>
-              </w:rPr>
-              <w:t>–</w:t>
-            </w:r>
-            <w:r>
-              <w:rPr>
-                <w:rFonts w:ascii="BRH Malayalam Extra" w:hAnsi="BRH Malayalam Extra" w:cs="BRH Malayalam Extra"/>
-                <w:color w:val="000000"/>
-                <w:sz w:val="32"/>
-                <w:szCs w:val="32"/>
-                <w:lang w:val="it-IT"/>
+              </w:rPr>
+              <w:t>–</w:t>
+            </w:r>
+            <w:r>
+              <w:rPr>
+                <w:rFonts w:ascii="BRH Malayalam Extra" w:hAnsi="BRH Malayalam Extra" w:cs="BRH Malayalam Extra"/>
+                <w:color w:val="000000"/>
+                <w:sz w:val="32"/>
+                <w:szCs w:val="32"/>
               </w:rPr>
               <w:t xml:space="preserve"> dqûx</w:t>
             </w:r>
@@ -17267,17 +17489,15 @@
                 <w:color w:val="000000"/>
                 <w:sz w:val="26"/>
                 <w:szCs w:val="32"/>
-                <w:lang w:val="it-IT"/>
-              </w:rPr>
-              <w:t>–</w:t>
-            </w:r>
-            <w:r>
-              <w:rPr>
-                <w:rFonts w:ascii="BRH Malayalam Extra" w:hAnsi="BRH Malayalam Extra" w:cs="BRH Malayalam Extra"/>
-                <w:color w:val="000000"/>
-                <w:sz w:val="32"/>
-                <w:szCs w:val="32"/>
-                <w:lang w:val="it-IT"/>
+              </w:rPr>
+              <w:t>–</w:t>
+            </w:r>
+            <w:r>
+              <w:rPr>
+                <w:rFonts w:ascii="BRH Malayalam Extra" w:hAnsi="BRH Malayalam Extra" w:cs="BRH Malayalam Extra"/>
+                <w:color w:val="000000"/>
+                <w:sz w:val="32"/>
+                <w:szCs w:val="32"/>
               </w:rPr>
               <w:t>© öe¥P—Z</w:t>
             </w:r>
@@ -17287,17 +17507,15 @@
                 <w:color w:val="000000"/>
                 <w:sz w:val="26"/>
                 <w:szCs w:val="32"/>
-                <w:lang w:val="it-IT"/>
-              </w:rPr>
-              <w:t>–</w:t>
-            </w:r>
-            <w:r>
-              <w:rPr>
-                <w:rFonts w:ascii="BRH Malayalam Extra" w:hAnsi="BRH Malayalam Extra" w:cs="BRH Malayalam Extra"/>
-                <w:color w:val="000000"/>
-                <w:sz w:val="32"/>
-                <w:szCs w:val="32"/>
-                <w:lang w:val="it-IT"/>
+              </w:rPr>
+              <w:t>–</w:t>
+            </w:r>
+            <w:r>
+              <w:rPr>
+                <w:rFonts w:ascii="BRH Malayalam Extra" w:hAnsi="BRH Malayalam Extra" w:cs="BRH Malayalam Extra"/>
+                <w:color w:val="000000"/>
+                <w:sz w:val="32"/>
+                <w:szCs w:val="32"/>
               </w:rPr>
               <w:t>¥sx „qûx—R</w:t>
             </w:r>
@@ -17307,7 +17525,6 @@
                 <w:color w:val="000000"/>
                 <w:sz w:val="26"/>
                 <w:szCs w:val="32"/>
-                <w:lang w:val="it-IT"/>
               </w:rPr>
               <w:t xml:space="preserve">– </w:t>
             </w:r>
@@ -17317,7 +17534,6 @@
                 <w:color w:val="000000"/>
                 <w:sz w:val="32"/>
                 <w:szCs w:val="32"/>
-                <w:lang w:val="it-IT"/>
               </w:rPr>
               <w:t>dõqûx—</w:t>
             </w:r>
@@ -17328,7 +17544,6 @@
                 <w:sz w:val="32"/>
                 <w:szCs w:val="32"/>
                 <w:highlight w:val="yellow"/>
-                <w:lang w:val="it-IT"/>
               </w:rPr>
               <w:t>R</w:t>
             </w:r>
@@ -17339,7 +17554,6 @@
                 <w:sz w:val="26"/>
                 <w:szCs w:val="32"/>
                 <w:highlight w:val="yellow"/>
-                <w:lang w:val="it-IT"/>
               </w:rPr>
               <w:t>–</w:t>
             </w:r>
@@ -17350,7 +17564,6 @@
                 <w:sz w:val="32"/>
                 <w:szCs w:val="32"/>
                 <w:highlight w:val="yellow"/>
-                <w:lang w:val="it-IT"/>
               </w:rPr>
               <w:t>dy</w:t>
             </w:r>
@@ -17360,7 +17573,6 @@
                 <w:color w:val="000000"/>
                 <w:sz w:val="32"/>
                 <w:szCs w:val="32"/>
-                <w:lang w:val="it-IT"/>
               </w:rPr>
               <w:t xml:space="preserve"> öe¥P—Z</w:t>
             </w:r>
@@ -17370,17 +17582,15 @@
                 <w:color w:val="000000"/>
                 <w:sz w:val="26"/>
                 <w:szCs w:val="32"/>
-                <w:lang w:val="it-IT"/>
-              </w:rPr>
-              <w:t>–</w:t>
-            </w:r>
-            <w:r>
-              <w:rPr>
-                <w:rFonts w:ascii="BRH Malayalam Extra" w:hAnsi="BRH Malayalam Extra" w:cs="BRH Malayalam Extra"/>
-                <w:color w:val="000000"/>
-                <w:sz w:val="32"/>
-                <w:szCs w:val="32"/>
-                <w:lang w:val="it-IT"/>
+              </w:rPr>
+              <w:t>–</w:t>
+            </w:r>
+            <w:r>
+              <w:rPr>
+                <w:rFonts w:ascii="BRH Malayalam Extra" w:hAnsi="BRH Malayalam Extra" w:cs="BRH Malayalam Extra"/>
+                <w:color w:val="000000"/>
+                <w:sz w:val="32"/>
+                <w:szCs w:val="32"/>
               </w:rPr>
               <w:t xml:space="preserve">¥sx „qûx©— | </w:t>
             </w:r>
@@ -17397,7 +17607,6 @@
                 <w:color w:val="000000"/>
                 <w:sz w:val="32"/>
                 <w:szCs w:val="32"/>
-                <w:lang w:val="it-IT"/>
               </w:rPr>
             </w:pPr>
             <w:r>
@@ -17406,16 +17615,15 @@
                 <w:color w:val="000000"/>
                 <w:sz w:val="32"/>
                 <w:szCs w:val="32"/>
-                <w:lang w:val="it-IT"/>
               </w:rPr>
               <w:t>(</w:t>
             </w:r>
-            <w:r>
-              <w:rPr>
-                <w:rFonts w:cs="BRH Malayalam Extra"/>
-                <w:color w:val="000000"/>
-                <w:szCs w:val="32"/>
-                <w:lang w:val="it-IT"/>
+            <w:proofErr w:type="gramStart"/>
+            <w:r>
+              <w:rPr>
+                <w:rFonts w:cs="BRH Malayalam Extra"/>
+                <w:color w:val="000000"/>
+                <w:szCs w:val="32"/>
               </w:rPr>
               <w:t>11</w:t>
             </w:r>
@@ -17425,7 +17633,6 @@
                 <w:color w:val="000000"/>
                 <w:sz w:val="32"/>
                 <w:szCs w:val="32"/>
-                <w:lang w:val="it-IT"/>
               </w:rPr>
               <w:t>)</w:t>
             </w:r>
@@ -17434,17 +17641,24 @@
                 <w:rFonts w:cs="BRH Malayalam Extra"/>
                 <w:color w:val="000000"/>
                 <w:szCs w:val="32"/>
-                <w:lang w:val="it-IT"/>
-              </w:rPr>
-              <w:t>[P31</w:t>
-            </w:r>
-            <w:r>
-              <w:rPr>
-                <w:rFonts w:ascii="BRH Malayalam Extra" w:hAnsi="BRH Malayalam Extra" w:cs="BRH Malayalam Extra"/>
-                <w:color w:val="000000"/>
-                <w:sz w:val="32"/>
-                <w:szCs w:val="32"/>
-                <w:lang w:val="it-IT"/>
+              </w:rPr>
+              <w:t>[</w:t>
+            </w:r>
+            <w:proofErr w:type="gramEnd"/>
+            <w:r>
+              <w:rPr>
+                <w:rFonts w:cs="BRH Malayalam Extra"/>
+                <w:color w:val="000000"/>
+                <w:szCs w:val="32"/>
+              </w:rPr>
+              <w:t>P31</w:t>
+            </w:r>
+            <w:r>
+              <w:rPr>
+                <w:rFonts w:ascii="BRH Malayalam Extra" w:hAnsi="BRH Malayalam Extra" w:cs="BRH Malayalam Extra"/>
+                <w:color w:val="000000"/>
+                <w:sz w:val="32"/>
+                <w:szCs w:val="32"/>
               </w:rPr>
               <w:t xml:space="preserve">] </w:t>
             </w:r>
@@ -17453,7 +17667,6 @@
                 <w:rFonts w:cs="BRH Malayalam Extra"/>
                 <w:color w:val="000000"/>
                 <w:szCs w:val="32"/>
-                <w:lang w:val="it-IT"/>
               </w:rPr>
               <w:t>4</w:t>
             </w:r>
@@ -17463,7 +17676,6 @@
                 <w:color w:val="000000"/>
                 <w:sz w:val="32"/>
                 <w:szCs w:val="32"/>
-                <w:lang w:val="it-IT"/>
               </w:rPr>
               <w:t>.</w:t>
             </w:r>
@@ -17472,7 +17684,6 @@
                 <w:rFonts w:cs="BRH Malayalam Extra"/>
                 <w:color w:val="000000"/>
                 <w:szCs w:val="32"/>
-                <w:lang w:val="it-IT"/>
               </w:rPr>
               <w:t>6</w:t>
             </w:r>
@@ -17482,7 +17693,6 @@
                 <w:color w:val="000000"/>
                 <w:sz w:val="32"/>
                 <w:szCs w:val="32"/>
-                <w:lang w:val="it-IT"/>
               </w:rPr>
               <w:t>.</w:t>
             </w:r>
@@ -17491,7 +17701,6 @@
                 <w:rFonts w:cs="BRH Malayalam Extra"/>
                 <w:color w:val="000000"/>
                 <w:szCs w:val="32"/>
-                <w:lang w:val="it-IT"/>
               </w:rPr>
               <w:t>6</w:t>
             </w:r>
@@ -17501,7 +17710,6 @@
                 <w:color w:val="000000"/>
                 <w:sz w:val="32"/>
                 <w:szCs w:val="32"/>
-                <w:lang w:val="it-IT"/>
               </w:rPr>
               <w:t>.</w:t>
             </w:r>
@@ -17510,7 +17718,6 @@
                 <w:rFonts w:cs="BRH Malayalam Extra"/>
                 <w:color w:val="000000"/>
                 <w:szCs w:val="32"/>
-                <w:lang w:val="it-IT"/>
               </w:rPr>
               <w:t>5</w:t>
             </w:r>
@@ -17520,7 +17727,6 @@
                 <w:color w:val="000000"/>
                 <w:sz w:val="32"/>
                 <w:szCs w:val="32"/>
-                <w:lang w:val="it-IT"/>
               </w:rPr>
               <w:t>(</w:t>
             </w:r>
@@ -17529,7 +17735,6 @@
                 <w:rFonts w:cs="BRH Malayalam Extra"/>
                 <w:color w:val="000000"/>
                 <w:szCs w:val="32"/>
-                <w:lang w:val="it-IT"/>
               </w:rPr>
               <w:t>10</w:t>
             </w:r>
@@ -17539,7 +17744,6 @@
                 <w:color w:val="000000"/>
                 <w:sz w:val="32"/>
                 <w:szCs w:val="32"/>
-                <w:lang w:val="it-IT"/>
               </w:rPr>
               <w:t>)- Aqûx—</w:t>
             </w:r>
@@ -17550,7 +17754,6 @@
                 <w:sz w:val="32"/>
                 <w:szCs w:val="32"/>
                 <w:highlight w:val="yellow"/>
-                <w:lang w:val="it-IT"/>
               </w:rPr>
               <w:t>R</w:t>
             </w:r>
@@ -17560,17 +17763,15 @@
                 <w:color w:val="000000"/>
                 <w:sz w:val="26"/>
                 <w:szCs w:val="32"/>
-                <w:lang w:val="it-IT"/>
-              </w:rPr>
-              <w:t>–</w:t>
-            </w:r>
-            <w:r>
-              <w:rPr>
-                <w:rFonts w:ascii="BRH Malayalam Extra" w:hAnsi="BRH Malayalam Extra" w:cs="BRH Malayalam Extra"/>
-                <w:color w:val="000000"/>
-                <w:sz w:val="32"/>
-                <w:szCs w:val="32"/>
-                <w:lang w:val="it-IT"/>
+              </w:rPr>
+              <w:t>–</w:t>
+            </w:r>
+            <w:r>
+              <w:rPr>
+                <w:rFonts w:ascii="BRH Malayalam Extra" w:hAnsi="BRH Malayalam Extra" w:cs="BRH Malayalam Extra"/>
+                <w:color w:val="000000"/>
+                <w:sz w:val="32"/>
+                <w:szCs w:val="32"/>
               </w:rPr>
               <w:t>dy |</w:t>
             </w:r>
@@ -17705,6 +17906,7 @@
               </w:rPr>
               <w:t>(</w:t>
             </w:r>
+            <w:proofErr w:type="gramStart"/>
             <w:r>
               <w:rPr>
                 <w:rFonts w:cs="BRH Malayalam Extra"/>
@@ -17728,7 +17930,16 @@
                 <w:color w:val="000000"/>
                 <w:szCs w:val="32"/>
               </w:rPr>
-              <w:t>[P31</w:t>
+              <w:t>[</w:t>
+            </w:r>
+            <w:proofErr w:type="gramEnd"/>
+            <w:r>
+              <w:rPr>
+                <w:rFonts w:cs="BRH Malayalam Extra"/>
+                <w:color w:val="000000"/>
+                <w:szCs w:val="32"/>
+              </w:rPr>
+              <w:t>P31</w:t>
             </w:r>
             <w:r>
               <w:rPr>
@@ -18197,6 +18408,7 @@
               </w:rPr>
               <w:t>(</w:t>
             </w:r>
+            <w:proofErr w:type="gramStart"/>
             <w:r>
               <w:rPr>
                 <w:rFonts w:cs="BRH Malayalam Extra"/>
@@ -18220,7 +18432,16 @@
                 <w:color w:val="000000"/>
                 <w:szCs w:val="32"/>
               </w:rPr>
-              <w:t>[P31</w:t>
+              <w:t>[</w:t>
+            </w:r>
+            <w:proofErr w:type="gramEnd"/>
+            <w:r>
+              <w:rPr>
+                <w:rFonts w:cs="BRH Malayalam Extra"/>
+                <w:color w:val="000000"/>
+                <w:szCs w:val="32"/>
+              </w:rPr>
+              <w:t>P31</w:t>
             </w:r>
             <w:r>
               <w:rPr>
@@ -18471,6 +18692,7 @@
               </w:rPr>
               <w:t>(</w:t>
             </w:r>
+            <w:proofErr w:type="gramStart"/>
             <w:r>
               <w:rPr>
                 <w:rFonts w:cs="BRH Malayalam Extra"/>
@@ -18494,7 +18716,16 @@
                 <w:color w:val="000000"/>
                 <w:szCs w:val="32"/>
               </w:rPr>
-              <w:t>[P39</w:t>
+              <w:t>[</w:t>
+            </w:r>
+            <w:proofErr w:type="gramEnd"/>
+            <w:r>
+              <w:rPr>
+                <w:rFonts w:cs="BRH Malayalam Extra"/>
+                <w:color w:val="000000"/>
+                <w:szCs w:val="32"/>
+              </w:rPr>
+              <w:t>P39</w:t>
             </w:r>
             <w:r>
               <w:rPr>
@@ -18914,6 +19145,7 @@
               </w:rPr>
               <w:t>(</w:t>
             </w:r>
+            <w:proofErr w:type="gramStart"/>
             <w:r>
               <w:rPr>
                 <w:rFonts w:cs="BRH Malayalam Extra"/>
@@ -18937,7 +19169,16 @@
                 <w:color w:val="000000"/>
                 <w:szCs w:val="32"/>
               </w:rPr>
-              <w:t>[P39</w:t>
+              <w:t>[</w:t>
+            </w:r>
+            <w:proofErr w:type="gramEnd"/>
+            <w:r>
+              <w:rPr>
+                <w:rFonts w:cs="BRH Malayalam Extra"/>
+                <w:color w:val="000000"/>
+                <w:szCs w:val="32"/>
+              </w:rPr>
+              <w:t>P39</w:t>
             </w:r>
             <w:r>
               <w:rPr>
@@ -19840,6 +20081,7 @@
               </w:rPr>
               <w:t>(</w:t>
             </w:r>
+            <w:proofErr w:type="gramStart"/>
             <w:r>
               <w:rPr>
                 <w:rFonts w:cs="BRH Malayalam Extra"/>
@@ -19863,7 +20105,16 @@
                 <w:color w:val="000000"/>
                 <w:szCs w:val="32"/>
               </w:rPr>
-              <w:t>[P44</w:t>
+              <w:t>[</w:t>
+            </w:r>
+            <w:proofErr w:type="gramEnd"/>
+            <w:r>
+              <w:rPr>
+                <w:rFonts w:cs="BRH Malayalam Extra"/>
+                <w:color w:val="000000"/>
+                <w:szCs w:val="32"/>
+              </w:rPr>
+              <w:t>P44</w:t>
             </w:r>
             <w:r>
               <w:rPr>
@@ -20102,6 +20353,7 @@
               </w:rPr>
               <w:t>(</w:t>
             </w:r>
+            <w:proofErr w:type="gramStart"/>
             <w:r>
               <w:rPr>
                 <w:rFonts w:cs="BRH Malayalam Extra"/>
@@ -20125,7 +20377,16 @@
                 <w:color w:val="000000"/>
                 <w:szCs w:val="32"/>
               </w:rPr>
-              <w:t>[P44</w:t>
+              <w:t>[</w:t>
+            </w:r>
+            <w:proofErr w:type="gramEnd"/>
+            <w:r>
+              <w:rPr>
+                <w:rFonts w:cs="BRH Malayalam Extra"/>
+                <w:color w:val="000000"/>
+                <w:szCs w:val="32"/>
+              </w:rPr>
+              <w:t>P44</w:t>
             </w:r>
             <w:r>
               <w:rPr>
@@ -20925,6 +21186,7 @@
         </w:rPr>
         <w:t xml:space="preserve">TS </w:t>
       </w:r>
+      <w:proofErr w:type="gramStart"/>
       <w:r>
         <w:rPr>
           <w:b/>
@@ -20963,7 +21225,18 @@
           <w:szCs w:val="32"/>
           <w:u w:val="single"/>
         </w:rPr>
-        <w:t xml:space="preserve">– TS </w:t>
+        <w:t>–</w:t>
+      </w:r>
+      <w:proofErr w:type="gramEnd"/>
+      <w:r>
+        <w:rPr>
+          <w:b/>
+          <w:bCs/>
+          <w:sz w:val="32"/>
+          <w:szCs w:val="32"/>
+          <w:u w:val="single"/>
+        </w:rPr>
+        <w:t xml:space="preserve"> TS </w:t>
       </w:r>
       <w:r>
         <w:rPr>

</xml_diff>

<commit_message>
nmv 22 05 2024
</commit_message>
<xml_diff>
--- a/TS Jatai Ghanam Project/TS 4.6/TS 4.6 Ghanam Malayalam Corrections.docx
+++ b/TS Jatai Ghanam Project/TS 4.6/TS 4.6 Ghanam Malayalam Corrections.docx
@@ -142,7 +142,47 @@
           <w:szCs w:val="32"/>
           <w:u w:val="single"/>
         </w:rPr>
-        <w:t>30th April 2024</w:t>
+        <w:t>3</w:t>
+      </w:r>
+      <w:r>
+        <w:rPr>
+          <w:b/>
+          <w:bCs/>
+          <w:sz w:val="32"/>
+          <w:szCs w:val="32"/>
+          <w:u w:val="single"/>
+        </w:rPr>
+        <w:t>1st</w:t>
+      </w:r>
+      <w:r>
+        <w:rPr>
+          <w:b/>
+          <w:bCs/>
+          <w:sz w:val="32"/>
+          <w:szCs w:val="32"/>
+          <w:u w:val="single"/>
+        </w:rPr>
+        <w:t xml:space="preserve"> </w:t>
+      </w:r>
+      <w:r>
+        <w:rPr>
+          <w:b/>
+          <w:bCs/>
+          <w:sz w:val="32"/>
+          <w:szCs w:val="32"/>
+          <w:u w:val="single"/>
+        </w:rPr>
+        <w:t>May</w:t>
+      </w:r>
+      <w:r>
+        <w:rPr>
+          <w:b/>
+          <w:bCs/>
+          <w:sz w:val="32"/>
+          <w:szCs w:val="32"/>
+          <w:u w:val="single"/>
+        </w:rPr>
+        <w:t xml:space="preserve"> 2024</w:t>
       </w:r>
     </w:p>
     <w:p>

</xml_diff>